<commit_message>
wp lab 4 init2
</commit_message>
<xml_diff>
--- a/wp/css task/CSS Task.docx
+++ b/wp/css task/CSS Task.docx
@@ -1,6 +1,6 @@
 
 <file path=word/document.xml><?xml version="1.0" encoding="utf-8"?>
-<w:document xmlns:wpc="http://schemas.microsoft.com/office/word/2010/wordprocessingCanvas" xmlns:mc="http://schemas.openxmlformats.org/markup-compatibility/2006" xmlns:o="urn:schemas-microsoft-com:office:office" xmlns:r="http://schemas.openxmlformats.org/officeDocument/2006/relationships" xmlns:m="http://schemas.openxmlformats.org/officeDocument/2006/math" xmlns:v="urn:schemas-microsoft-com:vml" xmlns:wp14="http://schemas.microsoft.com/office/word/2010/wordprocessingDrawing" xmlns:wp="http://schemas.openxmlformats.org/drawingml/2006/wordprocessingDrawing" xmlns:w10="urn:schemas-microsoft-com:office:word" xmlns:w="http://schemas.openxmlformats.org/wordprocessingml/2006/main" xmlns:w14="http://schemas.microsoft.com/office/word/2010/wordml" xmlns:w15="http://schemas.microsoft.com/office/word/2012/wordml" xmlns:wpg="http://schemas.microsoft.com/office/word/2010/wordprocessingGroup" xmlns:wpi="http://schemas.microsoft.com/office/word/2010/wordprocessingInk" xmlns:wne="http://schemas.microsoft.com/office/word/2006/wordml" xmlns:wps="http://schemas.microsoft.com/office/word/2010/wordprocessingShape" mc:Ignorable="w14 w15 wp14">
+<w:document xmlns:wpc="http://schemas.microsoft.com/office/word/2010/wordprocessingCanvas" xmlns:cx="http://schemas.microsoft.com/office/drawing/2014/chartex" xmlns:cx1="http://schemas.microsoft.com/office/drawing/2015/9/8/chartex" xmlns:cx2="http://schemas.microsoft.com/office/drawing/2015/10/21/chartex" xmlns:cx3="http://schemas.microsoft.com/office/drawing/2016/5/9/chartex" xmlns:cx4="http://schemas.microsoft.com/office/drawing/2016/5/10/chartex" xmlns:cx5="http://schemas.microsoft.com/office/drawing/2016/5/11/chartex" xmlns:cx6="http://schemas.microsoft.com/office/drawing/2016/5/12/chartex" xmlns:cx7="http://schemas.microsoft.com/office/drawing/2016/5/13/chartex" xmlns:cx8="http://schemas.microsoft.com/office/drawing/2016/5/14/chartex" xmlns:mc="http://schemas.openxmlformats.org/markup-compatibility/2006" xmlns:aink="http://schemas.microsoft.com/office/drawing/2016/ink" xmlns:am3d="http://schemas.microsoft.com/office/drawing/2017/model3d" xmlns:o="urn:schemas-microsoft-com:office:office" xmlns:r="http://schemas.openxmlformats.org/officeDocument/2006/relationships" xmlns:m="http://schemas.openxmlformats.org/officeDocument/2006/math" xmlns:v="urn:schemas-microsoft-com:vml" xmlns:wp14="http://schemas.microsoft.com/office/word/2010/wordprocessingDrawing" xmlns:wp="http://schemas.openxmlformats.org/drawingml/2006/wordprocessingDrawing" xmlns:w10="urn:schemas-microsoft-com:office:word" xmlns:w="http://schemas.openxmlformats.org/wordprocessingml/2006/main" xmlns:w14="http://schemas.microsoft.com/office/word/2010/wordml" xmlns:w15="http://schemas.microsoft.com/office/word/2012/wordml" xmlns:w16cex="http://schemas.microsoft.com/office/word/2018/wordml/cex" xmlns:w16cid="http://schemas.microsoft.com/office/word/2016/wordml/cid" xmlns:w16="http://schemas.microsoft.com/office/word/2018/wordml" xmlns:w16se="http://schemas.microsoft.com/office/word/2015/wordml/symex" xmlns:wpg="http://schemas.microsoft.com/office/word/2010/wordprocessingGroup" xmlns:wpi="http://schemas.microsoft.com/office/word/2010/wordprocessingInk" xmlns:wne="http://schemas.microsoft.com/office/word/2006/wordml" xmlns:wps="http://schemas.microsoft.com/office/word/2010/wordprocessingShape" mc:Ignorable="w14 w15 w16se w16cid w16 w16cex wp14">
   <w:body>
     <w:p>
       <w:pPr>
@@ -39,14 +39,7 @@
           <w:rFonts w:ascii="Aileron" w:hAnsi="Aileron"/>
           <w:lang w:val="en"/>
         </w:rPr>
-        <w:t xml:space="preserve">Let’s </w:t>
-      </w:r>
-      <w:r>
-        <w:rPr>
-          <w:rFonts w:ascii="Aileron" w:hAnsi="Aileron"/>
-          <w:lang w:val="en"/>
-        </w:rPr>
-        <w:t xml:space="preserve">build the website of our mascot </w:t>
+        <w:t xml:space="preserve">Let’s build the website of our mascot </w:t>
       </w:r>
       <w:proofErr w:type="spellStart"/>
       <w:r>
@@ -62,14 +55,7 @@
           <w:rFonts w:ascii="Aileron" w:hAnsi="Aileron"/>
           <w:lang w:val="en"/>
         </w:rPr>
-        <w:t xml:space="preserve">, </w:t>
-      </w:r>
-      <w:r>
-        <w:rPr>
-          <w:rFonts w:ascii="Aileron" w:hAnsi="Aileron"/>
-          <w:lang w:val="en"/>
-        </w:rPr>
-        <w:t xml:space="preserve">our famous </w:t>
+        <w:t xml:space="preserve">, our famous </w:t>
       </w:r>
       <w:proofErr w:type="gramStart"/>
       <w:r>
@@ -77,14 +63,7 @@
           <w:rFonts w:ascii="Aileron" w:hAnsi="Aileron"/>
           <w:lang w:val="en"/>
         </w:rPr>
-        <w:t xml:space="preserve">donkey </w:t>
-      </w:r>
-      <w:r>
-        <w:rPr>
-          <w:rFonts w:ascii="Aileron" w:hAnsi="Aileron"/>
-          <w:lang w:val="en"/>
-        </w:rPr>
-        <w:t>.</w:t>
+        <w:t>donkey .</w:t>
       </w:r>
       <w:proofErr w:type="gramEnd"/>
       <w:r>
@@ -126,7 +105,7 @@
           <w:noProof/>
         </w:rPr>
         <w:drawing>
-          <wp:anchor distT="0" distB="0" distL="114300" distR="114300" simplePos="0" relativeHeight="251658240" behindDoc="0" locked="0" layoutInCell="1" allowOverlap="1" wp14:anchorId="7FFC9EEE" wp14:editId="1969FB03">
+          <wp:anchor distT="0" distB="0" distL="114300" distR="114300" simplePos="0" relativeHeight="251658240" behindDoc="0" locked="0" layoutInCell="1" allowOverlap="1" wp14:anchorId="0DE7B412" wp14:editId="0CF3CAEB">
             <wp:simplePos x="0" y="0"/>
             <wp:positionH relativeFrom="margin">
               <wp:posOffset>-228600</wp:posOffset>
@@ -151,7 +130,7 @@
                     </pic:cNvPicPr>
                   </pic:nvPicPr>
                   <pic:blipFill>
-                    <a:blip r:embed="rId5">
+                    <a:blip r:embed="rId8">
                       <a:extLst>
                         <a:ext uri="{28A0092B-C50C-407E-A947-70E740481C1C}">
                           <a14:useLocalDpi xmlns:a14="http://schemas.microsoft.com/office/drawing/2010/main" val="0"/>
@@ -415,23 +394,7 @@
           <w:rStyle w:val="HTMLCode"/>
           <w:lang w:val="en"/>
         </w:rPr>
-        <w:t>&lt;</w:t>
-      </w:r>
-      <w:proofErr w:type="spellStart"/>
-      <w:r>
-        <w:rPr>
-          <w:rStyle w:val="HTMLCode"/>
-          <w:lang w:val="en"/>
-        </w:rPr>
-        <w:t>nav</w:t>
-      </w:r>
-      <w:proofErr w:type="spellEnd"/>
-      <w:r>
-        <w:rPr>
-          <w:rStyle w:val="HTMLCode"/>
-          <w:lang w:val="en"/>
-        </w:rPr>
-        <w:t>&gt;</w:t>
+        <w:t>&lt;nav&gt;</w:t>
       </w:r>
       <w:r>
         <w:rPr>
@@ -453,21 +416,12 @@
           <w:lang w:val="en"/>
         </w:rPr>
       </w:pPr>
-      <w:proofErr w:type="gramStart"/>
-      <w:r>
-        <w:rPr>
-          <w:rFonts w:ascii="Aileron" w:hAnsi="Aileron"/>
-          <w:lang w:val="en"/>
-        </w:rPr>
-        <w:t>the</w:t>
-      </w:r>
-      <w:proofErr w:type="gramEnd"/>
-      <w:r>
-        <w:rPr>
-          <w:rFonts w:ascii="Aileron" w:hAnsi="Aileron"/>
-          <w:lang w:val="en"/>
-        </w:rPr>
-        <w:t xml:space="preserve"> general purpose</w:t>
+      <w:r>
+        <w:rPr>
+          <w:rFonts w:ascii="Aileron" w:hAnsi="Aileron"/>
+          <w:lang w:val="en"/>
+        </w:rPr>
+        <w:t>the general purpose</w:t>
       </w:r>
       <w:r>
         <w:rPr>
@@ -513,18 +467,39 @@
           <w:rFonts w:ascii="Aileron" w:hAnsi="Aileron"/>
           <w:lang w:val="en"/>
         </w:rPr>
-        <w:t>It's up to you to decide. Preferably use a tag that makes sense (such as the</w:t>
+        <w:t xml:space="preserve">It's up to you to decide. Preferably use a tag that makes sense (such as </w:t>
+      </w:r>
+      <w:r>
+        <w:rPr>
+          <w:rFonts w:ascii="Aileron" w:hAnsi="Aileron"/>
+          <w:lang w:val="en"/>
+        </w:rPr>
+        <w:tab/>
+      </w:r>
+      <w:r>
+        <w:rPr>
+          <w:rFonts w:ascii="Aileron" w:hAnsi="Aileron"/>
+          <w:lang w:val="en"/>
+        </w:rPr>
+        <w:t>the</w:t>
       </w:r>
       <w:r>
         <w:rPr>
           <w:rStyle w:val="HTMLCode"/>
           <w:lang w:val="en"/>
         </w:rPr>
-        <w:t>&lt;header&gt;</w:t>
+        <w:t>&lt;header</w:t>
       </w:r>
       <w:proofErr w:type="gramStart"/>
       <w:r>
         <w:rPr>
+          <w:rStyle w:val="HTMLCode"/>
+          <w:lang w:val="en"/>
+        </w:rPr>
+        <w:t>&gt;</w:t>
+      </w:r>
+      <w:r>
+        <w:rPr>
           <w:rFonts w:ascii="Aileron" w:hAnsi="Aileron"/>
           <w:lang w:val="en"/>
         </w:rPr>
@@ -557,23 +532,7 @@
           <w:rStyle w:val="HTMLCode"/>
           <w:lang w:val="en"/>
         </w:rPr>
-        <w:t>&lt;</w:t>
-      </w:r>
-      <w:proofErr w:type="spellStart"/>
-      <w:r>
-        <w:rPr>
-          <w:rStyle w:val="HTMLCode"/>
-          <w:lang w:val="en"/>
-        </w:rPr>
-        <w:t>nav</w:t>
-      </w:r>
-      <w:proofErr w:type="spellEnd"/>
-      <w:r>
-        <w:rPr>
-          <w:rStyle w:val="HTMLCode"/>
-          <w:lang w:val="en"/>
-        </w:rPr>
-        <w:t>&gt;</w:t>
+        <w:t>&lt;nav&gt;</w:t>
       </w:r>
       <w:r>
         <w:rPr>
@@ -616,7 +575,7 @@
           <w:szCs w:val="24"/>
         </w:rPr>
         <w:drawing>
-          <wp:inline distT="0" distB="0" distL="0" distR="0">
+          <wp:inline distT="0" distB="0" distL="0" distR="0" wp14:anchorId="7FBC4B92" wp14:editId="75AC14B3">
             <wp:extent cx="6227270" cy="4857750"/>
             <wp:effectExtent l="0" t="0" r="2540" b="0"/>
             <wp:docPr id="2" name="Picture 2" descr="https://sdz-upload.s3.amazonaws.com/prod/upload/page_tags.png"/>
@@ -633,7 +592,7 @@
                     </pic:cNvPicPr>
                   </pic:nvPicPr>
                   <pic:blipFill>
-                    <a:blip r:embed="rId6">
+                    <a:blip r:embed="rId9">
                       <a:extLst>
                         <a:ext uri="{28A0092B-C50C-407E-A947-70E740481C1C}">
                           <a14:useLocalDpi xmlns:a14="http://schemas.microsoft.com/office/drawing/2010/main" val="0"/>
@@ -681,28 +640,7 @@
           <w:lang w:val="en"/>
         </w:rPr>
         <w:lastRenderedPageBreak/>
-        <w:t>T</w:t>
-      </w:r>
-      <w:r>
-        <w:rPr>
-          <w:rFonts w:ascii="Aileron" w:hAnsi="Aileron"/>
-          <w:lang w:val="en"/>
-        </w:rPr>
-        <w:t xml:space="preserve">o deal with the </w:t>
-      </w:r>
-      <w:r>
-        <w:rPr>
-          <w:rFonts w:ascii="Aileron" w:hAnsi="Aileron"/>
-          <w:lang w:val="en"/>
-        </w:rPr>
-        <w:t xml:space="preserve">CSS, look at the </w:t>
-      </w:r>
-      <w:r>
-        <w:rPr>
-          <w:rFonts w:ascii="Aileron" w:hAnsi="Aileron"/>
-          <w:lang w:val="en"/>
-        </w:rPr>
-        <w:t>following items, in the order indicated:</w:t>
+        <w:t>To deal with the CSS, look at the following items, in the order indicated:</w:t>
       </w:r>
     </w:p>
     <w:p>
@@ -814,23 +752,7 @@
           <w:rFonts w:ascii="Aileron" w:hAnsi="Aileron"/>
           <w:lang w:val="en"/>
         </w:rPr>
-        <w:t xml:space="preserve">Banner (representing the San Francisco </w:t>
-      </w:r>
-      <w:proofErr w:type="gramStart"/>
-      <w:r>
-        <w:rPr>
-          <w:rFonts w:ascii="Aileron" w:hAnsi="Aileron"/>
-          <w:lang w:val="en"/>
-        </w:rPr>
-        <w:t>bridge</w:t>
-      </w:r>
-      <w:proofErr w:type="gramEnd"/>
-      <w:r>
-        <w:rPr>
-          <w:rFonts w:ascii="Aileron" w:hAnsi="Aileron"/>
-          <w:lang w:val="en"/>
-        </w:rPr>
-        <w:t>).</w:t>
+        <w:t>Banner (representing the San Francisco bridge).</w:t>
       </w:r>
     </w:p>
     <w:p>
@@ -880,8 +802,6 @@
         </w:rPr>
         <w:t>.</w:t>
       </w:r>
-      <w:bookmarkStart w:id="0" w:name="_GoBack"/>
-      <w:bookmarkEnd w:id="0"/>
     </w:p>
     <w:p/>
     <w:sectPr>
@@ -895,8 +815,8 @@
 </file>
 
 <file path=word/numbering.xml><?xml version="1.0" encoding="utf-8"?>
-<w:numbering xmlns:wpc="http://schemas.microsoft.com/office/word/2010/wordprocessingCanvas" xmlns:mc="http://schemas.openxmlformats.org/markup-compatibility/2006" xmlns:o="urn:schemas-microsoft-com:office:office" xmlns:r="http://schemas.openxmlformats.org/officeDocument/2006/relationships" xmlns:m="http://schemas.openxmlformats.org/officeDocument/2006/math" xmlns:v="urn:schemas-microsoft-com:vml" xmlns:wp14="http://schemas.microsoft.com/office/word/2010/wordprocessingDrawing" xmlns:wp="http://schemas.openxmlformats.org/drawingml/2006/wordprocessingDrawing" xmlns:w10="urn:schemas-microsoft-com:office:word" xmlns:w="http://schemas.openxmlformats.org/wordprocessingml/2006/main" xmlns:w14="http://schemas.microsoft.com/office/word/2010/wordml" xmlns:w15="http://schemas.microsoft.com/office/word/2012/wordml" xmlns:wpg="http://schemas.microsoft.com/office/word/2010/wordprocessingGroup" xmlns:wpi="http://schemas.microsoft.com/office/word/2010/wordprocessingInk" xmlns:wne="http://schemas.microsoft.com/office/word/2006/wordml" xmlns:wps="http://schemas.microsoft.com/office/word/2010/wordprocessingShape" mc:Ignorable="w14 w15 wp14">
-  <w:abstractNum w:abstractNumId="0">
+<w:numbering xmlns:wpc="http://schemas.microsoft.com/office/word/2010/wordprocessingCanvas" xmlns:cx="http://schemas.microsoft.com/office/drawing/2014/chartex" xmlns:cx1="http://schemas.microsoft.com/office/drawing/2015/9/8/chartex" xmlns:cx2="http://schemas.microsoft.com/office/drawing/2015/10/21/chartex" xmlns:cx3="http://schemas.microsoft.com/office/drawing/2016/5/9/chartex" xmlns:cx4="http://schemas.microsoft.com/office/drawing/2016/5/10/chartex" xmlns:cx5="http://schemas.microsoft.com/office/drawing/2016/5/11/chartex" xmlns:cx6="http://schemas.microsoft.com/office/drawing/2016/5/12/chartex" xmlns:cx7="http://schemas.microsoft.com/office/drawing/2016/5/13/chartex" xmlns:cx8="http://schemas.microsoft.com/office/drawing/2016/5/14/chartex" xmlns:mc="http://schemas.openxmlformats.org/markup-compatibility/2006" xmlns:aink="http://schemas.microsoft.com/office/drawing/2016/ink" xmlns:am3d="http://schemas.microsoft.com/office/drawing/2017/model3d" xmlns:o="urn:schemas-microsoft-com:office:office" xmlns:r="http://schemas.openxmlformats.org/officeDocument/2006/relationships" xmlns:m="http://schemas.openxmlformats.org/officeDocument/2006/math" xmlns:v="urn:schemas-microsoft-com:vml" xmlns:wp14="http://schemas.microsoft.com/office/word/2010/wordprocessingDrawing" xmlns:wp="http://schemas.openxmlformats.org/drawingml/2006/wordprocessingDrawing" xmlns:w10="urn:schemas-microsoft-com:office:word" xmlns:w="http://schemas.openxmlformats.org/wordprocessingml/2006/main" xmlns:w14="http://schemas.microsoft.com/office/word/2010/wordml" xmlns:w15="http://schemas.microsoft.com/office/word/2012/wordml" xmlns:w16cex="http://schemas.microsoft.com/office/word/2018/wordml/cex" xmlns:w16cid="http://schemas.microsoft.com/office/word/2016/wordml/cid" xmlns:w16="http://schemas.microsoft.com/office/word/2018/wordml" xmlns:w16se="http://schemas.microsoft.com/office/word/2015/wordml/symex" xmlns:wpg="http://schemas.microsoft.com/office/word/2010/wordprocessingGroup" xmlns:wpi="http://schemas.microsoft.com/office/word/2010/wordprocessingInk" xmlns:wne="http://schemas.microsoft.com/office/word/2006/wordml" xmlns:wps="http://schemas.microsoft.com/office/word/2010/wordprocessingShape" mc:Ignorable="w14 w15 w16se w16cid w16 w16cex wp14">
+  <w:abstractNum w:abstractNumId="0" w15:restartNumberingAfterBreak="0">
     <w:nsid w:val="1919079C"/>
     <w:multiLevelType w:val="multilevel"/>
     <w:tmpl w:val="39FE2D2A"/>
@@ -1009,7 +929,7 @@
       </w:pPr>
     </w:lvl>
   </w:abstractNum>
-  <w:abstractNum w:abstractNumId="1">
+  <w:abstractNum w:abstractNumId="1" w15:restartNumberingAfterBreak="0">
     <w:nsid w:val="2F267BAA"/>
     <w:multiLevelType w:val="multilevel"/>
     <w:tmpl w:val="E2DEFA58"/>
@@ -1158,7 +1078,7 @@
       </w:rPr>
     </w:lvl>
   </w:abstractNum>
-  <w:abstractNum w:abstractNumId="2">
+  <w:abstractNum w:abstractNumId="2" w15:restartNumberingAfterBreak="0">
     <w:nsid w:val="71E41826"/>
     <w:multiLevelType w:val="multilevel"/>
     <w:tmpl w:val="26D4E682"/>
@@ -1284,7 +1204,7 @@
 </file>
 
 <file path=word/styles.xml><?xml version="1.0" encoding="utf-8"?>
-<w:styles xmlns:mc="http://schemas.openxmlformats.org/markup-compatibility/2006" xmlns:r="http://schemas.openxmlformats.org/officeDocument/2006/relationships" xmlns:w="http://schemas.openxmlformats.org/wordprocessingml/2006/main" xmlns:w14="http://schemas.microsoft.com/office/word/2010/wordml" xmlns:w15="http://schemas.microsoft.com/office/word/2012/wordml" mc:Ignorable="w14 w15">
+<w:styles xmlns:mc="http://schemas.openxmlformats.org/markup-compatibility/2006" xmlns:r="http://schemas.openxmlformats.org/officeDocument/2006/relationships" xmlns:w="http://schemas.openxmlformats.org/wordprocessingml/2006/main" xmlns:w14="http://schemas.microsoft.com/office/word/2010/wordml" xmlns:w15="http://schemas.microsoft.com/office/word/2012/wordml" xmlns:w16cex="http://schemas.microsoft.com/office/word/2018/wordml/cex" xmlns:w16cid="http://schemas.microsoft.com/office/word/2016/wordml/cid" xmlns:w16="http://schemas.microsoft.com/office/word/2018/wordml" xmlns:w16se="http://schemas.microsoft.com/office/word/2015/wordml/symex" mc:Ignorable="w14 w15 w16se w16cid w16 w16cex">
   <w:docDefaults>
     <w:rPrDefault>
       <w:rPr>
@@ -1300,7 +1220,7 @@
       </w:pPr>
     </w:pPrDefault>
   </w:docDefaults>
-  <w:latentStyles w:defLockedState="0" w:defUIPriority="99" w:defSemiHidden="0" w:defUnhideWhenUsed="0" w:defQFormat="0" w:count="371">
+  <w:latentStyles w:defLockedState="0" w:defUIPriority="99" w:defSemiHidden="0" w:defUnhideWhenUsed="0" w:defQFormat="0" w:count="376">
     <w:lsdException w:name="Normal" w:uiPriority="0" w:qFormat="1"/>
     <w:lsdException w:name="heading 1" w:uiPriority="9" w:qFormat="1"/>
     <w:lsdException w:name="heading 2" w:semiHidden="1" w:uiPriority="9" w:unhideWhenUsed="1" w:qFormat="1"/>
@@ -1406,7 +1326,6 @@
     <w:lsdException w:name="HTML Sample" w:semiHidden="1" w:unhideWhenUsed="1"/>
     <w:lsdException w:name="HTML Typewriter" w:semiHidden="1" w:unhideWhenUsed="1"/>
     <w:lsdException w:name="HTML Variable" w:semiHidden="1" w:unhideWhenUsed="1"/>
-    <w:lsdException w:name="Normal Table" w:semiHidden="1" w:unhideWhenUsed="1"/>
     <w:lsdException w:name="annotation subject" w:semiHidden="1" w:unhideWhenUsed="1"/>
     <w:lsdException w:name="No List" w:semiHidden="1" w:unhideWhenUsed="1"/>
     <w:lsdException w:name="Outline List 1" w:semiHidden="1" w:unhideWhenUsed="1"/>
@@ -1449,11 +1368,8 @@
     <w:lsdException w:name="Table Contemporary" w:semiHidden="1" w:unhideWhenUsed="1"/>
     <w:lsdException w:name="Table Elegant" w:semiHidden="1" w:unhideWhenUsed="1"/>
     <w:lsdException w:name="Table Professional" w:semiHidden="1" w:unhideWhenUsed="1"/>
-    <w:lsdException w:name="Table Subtle 1" w:semiHidden="1" w:unhideWhenUsed="1"/>
     <w:lsdException w:name="Table Subtle 2" w:semiHidden="1" w:unhideWhenUsed="1"/>
     <w:lsdException w:name="Table Web 1" w:semiHidden="1" w:unhideWhenUsed="1"/>
-    <w:lsdException w:name="Table Web 2" w:semiHidden="1" w:unhideWhenUsed="1"/>
-    <w:lsdException w:name="Table Web 3" w:semiHidden="1" w:unhideWhenUsed="1"/>
     <w:lsdException w:name="Balloon Text" w:semiHidden="1" w:unhideWhenUsed="1"/>
     <w:lsdException w:name="Table Grid" w:uiPriority="39"/>
     <w:lsdException w:name="Table Theme" w:semiHidden="1" w:unhideWhenUsed="1"/>
@@ -1672,6 +1588,11 @@
     <w:lsdException w:name="List Table 5 Dark Accent 6" w:uiPriority="50"/>
     <w:lsdException w:name="List Table 6 Colorful Accent 6" w:uiPriority="51"/>
     <w:lsdException w:name="List Table 7 Colorful Accent 6" w:uiPriority="52"/>
+    <w:lsdException w:name="Mention" w:semiHidden="1" w:unhideWhenUsed="1"/>
+    <w:lsdException w:name="Smart Hyperlink" w:semiHidden="1" w:unhideWhenUsed="1"/>
+    <w:lsdException w:name="Hashtag" w:semiHidden="1" w:unhideWhenUsed="1"/>
+    <w:lsdException w:name="Unresolved Mention" w:semiHidden="1" w:unhideWhenUsed="1"/>
+    <w:lsdException w:name="Smart Link" w:semiHidden="1" w:unhideWhenUsed="1"/>
   </w:latentStyles>
   <w:style w:type="paragraph" w:default="1" w:styleId="Normal">
     <w:name w:val="Normal"/>
@@ -2009,6 +1930,21 @@
 </file>
 
 <file path=customXml/item1.xml><?xml version="1.0" encoding="utf-8"?>
+<p:properties xmlns:p="http://schemas.microsoft.com/office/2006/metadata/properties" xmlns:xsi="http://www.w3.org/2001/XMLSchema-instance" xmlns:pc="http://schemas.microsoft.com/office/infopath/2007/PartnerControls">
+  <documentManagement/>
+</p:properties>
+</file>
+
+<file path=customXml/item2.xml><?xml version="1.0" encoding="utf-8"?>
+<?mso-contentType ?>
+<FormTemplates xmlns="http://schemas.microsoft.com/sharepoint/v3/contenttype/forms">
+  <Display>DocumentLibraryForm</Display>
+  <Edit>DocumentLibraryForm</Edit>
+  <New>DocumentLibraryForm</New>
+</FormTemplates>
+</file>
+
+<file path=customXml/item3.xml><?xml version="1.0" encoding="utf-8"?>
 <ct:contentTypeSchema xmlns:ct="http://schemas.microsoft.com/office/2006/metadata/contentType" xmlns:ma="http://schemas.microsoft.com/office/2006/metadata/properties/metaAttributes" ct:_="" ma:_="" ma:contentTypeName="Document" ma:contentTypeID="0x010100EDD0D41BA425604C93E4FD6A160F97AA" ma:contentTypeVersion="2" ma:contentTypeDescription="Create a new document." ma:contentTypeScope="" ma:versionID="9dd04099b2907c56221d1503c9b0e6ef">
   <xsd:schema xmlns:xsd="http://www.w3.org/2001/XMLSchema" xmlns:xs="http://www.w3.org/2001/XMLSchema" xmlns:p="http://schemas.microsoft.com/office/2006/metadata/properties" xmlns:ns2="3dde81f2-d502-4073-ada4-f8ae336d3ad4" targetNamespace="http://schemas.microsoft.com/office/2006/metadata/properties" ma:root="true" ma:fieldsID="df12430f7bbab6133206402ac3f96bd9" ns2:_="">
     <xsd:import namespace="3dde81f2-d502-4073-ada4-f8ae336d3ad4"/>
@@ -2140,29 +2076,37 @@
 </ct:contentTypeSchema>
 </file>
 
-<file path=customXml/item2.xml><?xml version="1.0" encoding="utf-8"?>
-<?mso-contentType ?>
-<FormTemplates xmlns="http://schemas.microsoft.com/sharepoint/v3/contenttype/forms">
-  <Display>DocumentLibraryForm</Display>
-  <Edit>DocumentLibraryForm</Edit>
-  <New>DocumentLibraryForm</New>
-</FormTemplates>
-</file>
-
-<file path=customXml/item3.xml><?xml version="1.0" encoding="utf-8"?>
-<p:properties xmlns:p="http://schemas.microsoft.com/office/2006/metadata/properties" xmlns:xsi="http://www.w3.org/2001/XMLSchema-instance" xmlns:pc="http://schemas.microsoft.com/office/infopath/2007/PartnerControls">
-  <documentManagement/>
-</p:properties>
-</file>
-
 <file path=customXml/itemProps1.xml><?xml version="1.0" encoding="utf-8"?>
-<ds:datastoreItem xmlns:ds="http://schemas.openxmlformats.org/officeDocument/2006/customXml" ds:itemID="{6847526C-D81B-4C0B-BCBD-CBA95BFEAF5A}"/>
+<ds:datastoreItem xmlns:ds="http://schemas.openxmlformats.org/officeDocument/2006/customXml" ds:itemID="{1CDCFC13-FED5-4B61-9E80-32E64E40A3A0}">
+  <ds:schemaRefs>
+    <ds:schemaRef ds:uri="http://schemas.microsoft.com/office/2006/metadata/properties"/>
+    <ds:schemaRef ds:uri="http://schemas.microsoft.com/office/infopath/2007/PartnerControls"/>
+  </ds:schemaRefs>
+</ds:datastoreItem>
 </file>
 
 <file path=customXml/itemProps2.xml><?xml version="1.0" encoding="utf-8"?>
-<ds:datastoreItem xmlns:ds="http://schemas.openxmlformats.org/officeDocument/2006/customXml" ds:itemID="{614A30CF-3F17-49E0-AD74-210FF7F9423D}"/>
+<ds:datastoreItem xmlns:ds="http://schemas.openxmlformats.org/officeDocument/2006/customXml" ds:itemID="{614A30CF-3F17-49E0-AD74-210FF7F9423D}">
+  <ds:schemaRefs>
+    <ds:schemaRef ds:uri="http://schemas.microsoft.com/sharepoint/v3/contenttype/forms"/>
+  </ds:schemaRefs>
+</ds:datastoreItem>
 </file>
 
 <file path=customXml/itemProps3.xml><?xml version="1.0" encoding="utf-8"?>
-<ds:datastoreItem xmlns:ds="http://schemas.openxmlformats.org/officeDocument/2006/customXml" ds:itemID="{1CDCFC13-FED5-4B61-9E80-32E64E40A3A0}"/>
+<ds:datastoreItem xmlns:ds="http://schemas.openxmlformats.org/officeDocument/2006/customXml" ds:itemID="{6847526C-D81B-4C0B-BCBD-CBA95BFEAF5A}">
+  <ds:schemaRefs>
+    <ds:schemaRef ds:uri="http://schemas.microsoft.com/office/2006/metadata/contentType"/>
+    <ds:schemaRef ds:uri="http://schemas.microsoft.com/office/2006/metadata/properties/metaAttributes"/>
+    <ds:schemaRef ds:uri="http://www.w3.org/2001/XMLSchema"/>
+    <ds:schemaRef ds:uri="http://schemas.microsoft.com/office/2006/metadata/properties"/>
+    <ds:schemaRef ds:uri="3dde81f2-d502-4073-ada4-f8ae336d3ad4"/>
+    <ds:schemaRef ds:uri="http://schemas.microsoft.com/office/2006/documentManagement/types"/>
+    <ds:schemaRef ds:uri="http://schemas.microsoft.com/office/infopath/2007/PartnerControls"/>
+    <ds:schemaRef ds:uri="http://schemas.openxmlformats.org/package/2006/metadata/core-properties"/>
+    <ds:schemaRef ds:uri="http://purl.org/dc/elements/1.1/"/>
+    <ds:schemaRef ds:uri="http://purl.org/dc/terms/"/>
+    <ds:schemaRef ds:uri="http://schemas.microsoft.com/internal/obd"/>
+  </ds:schemaRefs>
+</ds:datastoreItem>
 </file>
</xml_diff>